<commit_message>
Update M3 and Project Peer Evaluation Form
</commit_message>
<xml_diff>
--- a/M3/M3.docx
+++ b/M3/M3.docx
@@ -6432,12 +6432,12 @@
           <wp:inline distB="114300" distT="114300" distL="114300" distR="114300">
             <wp:extent cx="4895942" cy="2471738"/>
             <wp:effectExtent b="0" l="0" r="0" t="0"/>
-            <wp:docPr id="7" name="image4.jpg"/>
+            <wp:docPr id="7" name="image3.jpg"/>
             <a:graphic>
               <a:graphicData uri="http://schemas.openxmlformats.org/drawingml/2006/picture">
                 <pic:pic>
                   <pic:nvPicPr>
-                    <pic:cNvPr id="0" name="image4.jpg"/>
+                    <pic:cNvPr id="0" name="image3.jpg"/>
                     <pic:cNvPicPr preferRelativeResize="0"/>
                   </pic:nvPicPr>
                   <pic:blipFill>
@@ -6580,12 +6580,12 @@
           <wp:inline distB="114300" distT="114300" distL="114300" distR="114300">
             <wp:extent cx="5187663" cy="5395502"/>
             <wp:effectExtent b="0" l="0" r="0" t="0"/>
-            <wp:docPr id="8" name="image2.jpg"/>
+            <wp:docPr id="8" name="image4.jpg"/>
             <a:graphic>
               <a:graphicData uri="http://schemas.openxmlformats.org/drawingml/2006/picture">
                 <pic:pic>
                   <pic:nvPicPr>
-                    <pic:cNvPr id="0" name="image2.jpg"/>
+                    <pic:cNvPr id="0" name="image4.jpg"/>
                     <pic:cNvPicPr preferRelativeResize="0"/>
                   </pic:nvPicPr>
                   <pic:blipFill>
@@ -6660,12 +6660,12 @@
           <wp:inline distB="114300" distT="114300" distL="114300" distR="114300">
             <wp:extent cx="5943600" cy="5245100"/>
             <wp:effectExtent b="0" l="0" r="0" t="0"/>
-            <wp:docPr id="5" name="image3.jpg"/>
+            <wp:docPr id="5" name="image2.jpg"/>
             <a:graphic>
               <a:graphicData uri="http://schemas.openxmlformats.org/drawingml/2006/picture">
                 <pic:pic>
                   <pic:nvPicPr>
-                    <pic:cNvPr id="0" name="image3.jpg"/>
+                    <pic:cNvPr id="0" name="image2.jpg"/>
                     <pic:cNvPicPr preferRelativeResize="0"/>
                   </pic:nvPicPr>
                   <pic:blipFill>
@@ -7432,10 +7432,65 @@
         </w:rPr>
       </w:r>
     </w:p>
+    <w:p>
+      <w:pPr>
+        <w:numPr>
+          <w:ilvl w:val="0"/>
+          <w:numId w:val="3"/>
+        </w:numPr>
+        <w:ind w:left="720" w:hanging="360"/>
+        <w:rPr>
+          <w:rFonts w:ascii="Roboto" w:cs="Roboto" w:eastAsia="Roboto" w:hAnsi="Roboto"/>
+        </w:rPr>
+      </w:pPr>
+      <w:r>
+        <w:rPr>
+          <w:rFonts w:ascii="Roboto" w:cs="Roboto" w:eastAsia="Roboto" w:hAnsi="Roboto"/>
+          <w:b w:val="1"/>
+          <w:rtl w:val="0"/>
+        </w:rPr>
+        <w:t xml:space="preserve">Vertical Demo</w:t>
+      </w:r>
+    </w:p>
+    <w:p>
+      <w:pPr>
+        <w:numPr>
+          <w:ilvl w:val="1"/>
+          <w:numId w:val="3"/>
+        </w:numPr>
+        <w:ind w:left="1440" w:hanging="360"/>
+        <w:rPr>
+          <w:rFonts w:ascii="Roboto" w:cs="Roboto" w:eastAsia="Roboto" w:hAnsi="Roboto"/>
+        </w:rPr>
+      </w:pPr>
+      <w:r>
+        <w:rPr>
+          <w:rFonts w:ascii="Roboto" w:cs="Roboto" w:eastAsia="Roboto" w:hAnsi="Roboto"/>
+          <w:rtl w:val="0"/>
+        </w:rPr>
+        <w:t xml:space="preserve">The vertical demo can be accessed here: </w:t>
+      </w:r>
+      <w:hyperlink r:id="rId13">
+        <w:r>
+          <w:rPr>
+            <w:rFonts w:ascii="Roboto" w:cs="Roboto" w:eastAsia="Roboto" w:hAnsi="Roboto"/>
+            <w:color w:val="1155cc"/>
+            <w:u w:val="single"/>
+            <w:rtl w:val="0"/>
+          </w:rPr>
+          <w:t xml:space="preserve">http://lamp.cse.fau.edu/~cen4010fal19_g16/cen4010-f2019-g16/M3/PostSnapshot.html</w:t>
+        </w:r>
+      </w:hyperlink>
+      <w:r>
+        <w:rPr>
+          <w:rtl w:val="0"/>
+        </w:rPr>
+      </w:r>
+    </w:p>
     <w:sectPr>
-      <w:headerReference r:id="rId13" w:type="default"/>
-      <w:headerReference r:id="rId14" w:type="first"/>
-      <w:footerReference r:id="rId15" w:type="first"/>
+      <w:headerReference r:id="rId14" w:type="default"/>
+      <w:headerReference r:id="rId15" w:type="first"/>
+      <w:footerReference r:id="rId16" w:type="first"/>
       <w:pgSz w:h="15840" w:w="12240"/>
       <w:pgMar w:bottom="1440" w:top="1440" w:left="1440" w:right="1440" w:header="1440" w:footer="720"/>
       <w:pgNumType w:start="1"/>
@@ -7602,9 +7657,9 @@
 
 <file path=word/commentsExtended.xml><?xml version="1.0" encoding="utf-8"?>
 <w15:commentsEx xmlns:mc="http://schemas.openxmlformats.org/markup-compatibility/2006" xmlns:o="urn:schemas-microsoft-com:office:office" xmlns:r="http://schemas.openxmlformats.org/officeDocument/2006/relationships" xmlns:m="http://schemas.openxmlformats.org/officeDocument/2006/math" xmlns:v="urn:schemas-microsoft-com:vml" xmlns:wp="http://schemas.openxmlformats.org/drawingml/2006/wordprocessingDrawing" xmlns:w10="urn:schemas-microsoft-com:office:word" xmlns:w="http://schemas.openxmlformats.org/wordprocessingml/2006/main" xmlns:wne="http://schemas.microsoft.com/office/word/2006/wordml" xmlns:sl="http://schemas.openxmlformats.org/schemaLibrary/2006/main" xmlns:a="http://schemas.openxmlformats.org/drawingml/2006/main" xmlns:pic="http://schemas.openxmlformats.org/drawingml/2006/picture" xmlns:c="http://schemas.openxmlformats.org/drawingml/2006/chart" xmlns:lc="http://schemas.openxmlformats.org/drawingml/2006/lockedCanvas" xmlns:dgm="http://schemas.openxmlformats.org/drawingml/2006/diagram" xmlns:wps="http://schemas.microsoft.com/office/word/2010/wordprocessingShape" xmlns:wpg="http://schemas.microsoft.com/office/word/2010/wordprocessingGroup" xmlns:w14="http://schemas.microsoft.com/office/word/2010/wordml" xmlns:w15="http://schemas.microsoft.com/office/word/2012/wordml">
-  <w15:commentEx w15:paraId="000000F7" w15:done="0"/>
-  <w15:commentEx w15:paraId="000000F8" w15:done="0"/>
   <w15:commentEx w15:paraId="000000F9" w15:done="0"/>
+  <w15:commentEx w15:paraId="000000FA" w15:done="0"/>
+  <w15:commentEx w15:paraId="000000FB" w15:done="0"/>
 </w15:commentsEx>
 </file>
 
@@ -9500,7 +9555,7 @@
 
 <file path=customXML/item1.xml><?xml version="1.0" encoding="utf-8"?>
 <go:gDocsCustomXmlDataStorage xmlns:go="http://customooxmlschemas.google.com/" xmlns:r="http://schemas.openxmlformats.org/officeDocument/2006/relationships">
-  <go:docsCustomData xmlns:go="http://customooxmlschemas.google.com/" roundtripDataSignature="AMtx7miFt/ILMwploKU5TJgFBqLKsUTs3Q==">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</go:docsCustomData>
+  <go:docsCustomData xmlns:go="http://customooxmlschemas.google.com/" roundtripDataSignature="AMtx7miFt/ILMwploKU5TJgFBqLKsUTs3Q==">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</go:docsCustomData>
 </go:gDocsCustomXmlDataStorage>
 </file>
 

</xml_diff>